<commit_message>
Update doc collegati requisiti
</commit_message>
<xml_diff>
--- a/Documentazione/GDPRPrj_DocAvanzamento_2019-04-14.docx
+++ b/Documentazione/GDPRPrj_DocAvanzamento_2019-04-14.docx
@@ -989,6 +989,66 @@
       </w:pPr>
       <w:r>
         <w:t>calcolo delle metriche.</w:t>
+      </w:r>
+    </w:p>
+    <w:p>
+      <w:r>
+        <w:lastRenderedPageBreak/>
+        <w:t>Da c</w:t>
+      </w:r>
+      <w:r>
+        <w:t>onsegnare:</w:t>
+      </w:r>
+    </w:p>
+    <w:p>
+      <w:pPr>
+        <w:pStyle w:val="Paragrafoelenco"/>
+        <w:numPr>
+          <w:ilvl w:val="0"/>
+          <w:numId w:val="2"/>
+        </w:numPr>
+      </w:pPr>
+      <w:r>
+        <w:t>versione 0.5 del documento dei requisiti;</w:t>
+      </w:r>
+    </w:p>
+    <w:p>
+      <w:pPr>
+        <w:pStyle w:val="Paragrafoelenco"/>
+        <w:numPr>
+          <w:ilvl w:val="0"/>
+          <w:numId w:val="2"/>
+        </w:numPr>
+      </w:pPr>
+      <w:r>
+        <w:t>verbale interazione 10/05/2019;</w:t>
+      </w:r>
+    </w:p>
+    <w:p>
+      <w:pPr>
+        <w:pStyle w:val="Paragrafoelenco"/>
+        <w:numPr>
+          <w:ilvl w:val="0"/>
+          <w:numId w:val="2"/>
+        </w:numPr>
+      </w:pPr>
+      <w:r>
+        <w:t>versione 0.3 del test sui requisiti;</w:t>
+      </w:r>
+    </w:p>
+    <w:p>
+      <w:pPr>
+        <w:pStyle w:val="Paragrafoelenco"/>
+        <w:numPr>
+          <w:ilvl w:val="0"/>
+          <w:numId w:val="2"/>
+        </w:numPr>
+      </w:pPr>
+      <w:r>
+        <w:t>versione 0.4 dell’analisi dei requisiti</w:t>
+      </w:r>
+      <w:r>
+        <w:t>.</w:t>
       </w:r>
       <w:bookmarkStart w:id="0" w:name="_GoBack"/>
       <w:bookmarkEnd w:id="0"/>
@@ -3245,7 +3305,7 @@
 </file>
 
 <file path=customXml/itemProps1.xml><?xml version="1.0" encoding="utf-8"?>
-<ds:datastoreItem xmlns:ds="http://schemas.openxmlformats.org/officeDocument/2006/customXml" ds:itemID="{985C78B8-7654-416F-8D84-755FD7DF1C4C}">
+<ds:datastoreItem xmlns:ds="http://schemas.openxmlformats.org/officeDocument/2006/customXml" ds:itemID="{E556B285-C195-404F-BDBC-09669B3F5888}">
   <ds:schemaRefs>
     <ds:schemaRef ds:uri="http://schemas.openxmlformats.org/officeDocument/2006/bibliography"/>
   </ds:schemaRefs>

</xml_diff>